<commit_message>
finished part 1 of cloud
</commit_message>
<xml_diff>
--- a/DataBasesII/Assignments/Assignment 1 ERD and functionality 2018.docx
+++ b/DataBasesII/Assignments/Assignment 1 ERD and functionality 2018.docx
@@ -1,6 +1,6 @@
 
 <file path=word/document.xml><?xml version="1.0" encoding="utf-8"?>
-<w:document xmlns:wpc="http://schemas.microsoft.com/office/word/2010/wordprocessingCanvas" xmlns:mc="http://schemas.openxmlformats.org/markup-compatibility/2006" xmlns:o="urn:schemas-microsoft-com:office:office" xmlns:r="http://schemas.openxmlformats.org/officeDocument/2006/relationships" xmlns:m="http://schemas.openxmlformats.org/officeDocument/2006/math" xmlns:v="urn:schemas-microsoft-com:vml" xmlns:wp14="http://schemas.microsoft.com/office/word/2010/wordprocessingDrawing" xmlns:wp="http://schemas.openxmlformats.org/drawingml/2006/wordprocessingDrawing" xmlns:w10="urn:schemas-microsoft-com:office:word" xmlns:w="http://schemas.openxmlformats.org/wordprocessingml/2006/main" xmlns:w14="http://schemas.microsoft.com/office/word/2010/wordml" xmlns:w15="http://schemas.microsoft.com/office/word/2012/wordml" xmlns:wpg="http://schemas.microsoft.com/office/word/2010/wordprocessingGroup" xmlns:wpi="http://schemas.microsoft.com/office/word/2010/wordprocessingInk" xmlns:wne="http://schemas.microsoft.com/office/word/2006/wordml" xmlns:wps="http://schemas.microsoft.com/office/word/2010/wordprocessingShape" mc:Ignorable="w14 w15 wp14">
+<w:document xmlns:wpc="http://schemas.microsoft.com/office/word/2010/wordprocessingCanvas" xmlns:cx="http://schemas.microsoft.com/office/drawing/2014/chartex" xmlns:cx1="http://schemas.microsoft.com/office/drawing/2015/9/8/chartex" xmlns:cx2="http://schemas.microsoft.com/office/drawing/2015/10/21/chartex" xmlns:cx3="http://schemas.microsoft.com/office/drawing/2016/5/9/chartex" xmlns:cx4="http://schemas.microsoft.com/office/drawing/2016/5/10/chartex" xmlns:cx5="http://schemas.microsoft.com/office/drawing/2016/5/11/chartex" xmlns:cx6="http://schemas.microsoft.com/office/drawing/2016/5/12/chartex" xmlns:cx7="http://schemas.microsoft.com/office/drawing/2016/5/13/chartex" xmlns:cx8="http://schemas.microsoft.com/office/drawing/2016/5/14/chartex" xmlns:mc="http://schemas.openxmlformats.org/markup-compatibility/2006" xmlns:aink="http://schemas.microsoft.com/office/drawing/2016/ink" xmlns:am3d="http://schemas.microsoft.com/office/drawing/2017/model3d" xmlns:o="urn:schemas-microsoft-com:office:office" xmlns:r="http://schemas.openxmlformats.org/officeDocument/2006/relationships" xmlns:m="http://schemas.openxmlformats.org/officeDocument/2006/math" xmlns:v="urn:schemas-microsoft-com:vml" xmlns:wp14="http://schemas.microsoft.com/office/word/2010/wordprocessingDrawing" xmlns:wp="http://schemas.openxmlformats.org/drawingml/2006/wordprocessingDrawing" xmlns:w10="urn:schemas-microsoft-com:office:word" xmlns:w="http://schemas.openxmlformats.org/wordprocessingml/2006/main" xmlns:w14="http://schemas.microsoft.com/office/word/2010/wordml" xmlns:w15="http://schemas.microsoft.com/office/word/2012/wordml" xmlns:w16cid="http://schemas.microsoft.com/office/word/2016/wordml/cid" xmlns:w16se="http://schemas.microsoft.com/office/word/2015/wordml/symex" xmlns:wpg="http://schemas.microsoft.com/office/word/2010/wordprocessingGroup" xmlns:wpi="http://schemas.microsoft.com/office/word/2010/wordprocessingInk" xmlns:wne="http://schemas.microsoft.com/office/word/2006/wordml" xmlns:wps="http://schemas.microsoft.com/office/word/2010/wordprocessingShape" mc:Ignorable="w14 w15 w16se w16cid wp14">
   <w:body>
     <w:tbl>
       <w:tblPr>
@@ -367,12 +367,14 @@
                 <w:sz w:val="20"/>
               </w:rPr>
             </w:pPr>
+            <w:proofErr w:type="spellStart"/>
             <w:r>
               <w:rPr>
                 <w:sz w:val="20"/>
               </w:rPr>
               <w:t>Webcourses</w:t>
             </w:r>
+            <w:proofErr w:type="spellEnd"/>
           </w:p>
         </w:tc>
         <w:tc>
@@ -403,8 +405,13 @@
             </w:r>
           </w:p>
           <w:p>
-            <w:r>
-              <w:t>webcourses submission</w:t>
+            <w:proofErr w:type="spellStart"/>
+            <w:r>
+              <w:t>webcourses</w:t>
+            </w:r>
+            <w:proofErr w:type="spellEnd"/>
+            <w:r>
+              <w:t xml:space="preserve"> submission</w:t>
             </w:r>
           </w:p>
           <w:p/>
@@ -513,7 +520,21 @@
                 <w:sz w:val="20"/>
                 <w:szCs w:val="20"/>
               </w:rPr>
-              <w:t xml:space="preserve">ERD for the conceptual schema of their case study.  This ERD should be implemented as tables in the group schema (Group schemas  will be given out).  </w:t>
+              <w:t>ERD for the conceptual schema of their case study.  This ERD should be implemented as tables in t</w:t>
+            </w:r>
+            <w:r>
+              <w:rPr>
+                <w:sz w:val="20"/>
+                <w:szCs w:val="20"/>
+              </w:rPr>
+              <w:t xml:space="preserve">he group schema (Group schemas </w:t>
+            </w:r>
+            <w:r>
+              <w:rPr>
+                <w:sz w:val="20"/>
+                <w:szCs w:val="20"/>
+              </w:rPr>
+              <w:t xml:space="preserve">will be given out).  </w:t>
             </w:r>
             <w:r>
               <w:rPr>
@@ -565,6 +586,7 @@
                 <w:szCs w:val="20"/>
               </w:rPr>
             </w:pPr>
+            <w:proofErr w:type="gramStart"/>
             <w:r>
               <w:rPr>
                 <w:b/>
@@ -581,8 +603,9 @@
                 <w:szCs w:val="20"/>
                 <w:u w:val="single"/>
               </w:rPr>
-              <w:t xml:space="preserve">(3 of 10) </w:t>
-            </w:r>
+              <w:t>(</w:t>
+            </w:r>
+            <w:proofErr w:type="gramEnd"/>
             <w:r>
               <w:rPr>
                 <w:b/>
@@ -590,35 +613,59 @@
                 <w:szCs w:val="20"/>
                 <w:u w:val="single"/>
               </w:rPr>
-              <w:t>individual:</w:t>
-            </w:r>
-            <w:r>
-              <w:rPr>
+              <w:t xml:space="preserve">3 of 10) </w:t>
+            </w:r>
+            <w:r>
+              <w:rPr>
+                <w:b/>
                 <w:sz w:val="20"/>
                 <w:szCs w:val="20"/>
-              </w:rPr>
-              <w:t xml:space="preserve"> This PL/SQL transaction should accept information from the user, manipulate the data in the database and leave it in a consistent stat</w:t>
+                <w:u w:val="single"/>
+              </w:rPr>
+              <w:t>individual:</w:t>
             </w:r>
             <w:r>
               <w:rPr>
                 <w:sz w:val="20"/>
                 <w:szCs w:val="20"/>
               </w:rPr>
-              <w:t>e.  It should include decision-</w:t>
+              <w:t xml:space="preserve"> This PL/SQL transaction should accept information from the user, manipulate the data in the database and leave it in a consistent stat</w:t>
             </w:r>
             <w:r>
               <w:rPr>
                 <w:sz w:val="20"/>
                 <w:szCs w:val="20"/>
               </w:rPr>
-              <w:t>making and error checking.</w:t>
+              <w:t>e.  It should include decision-</w:t>
             </w:r>
             <w:r>
               <w:rPr>
                 <w:sz w:val="20"/>
                 <w:szCs w:val="20"/>
               </w:rPr>
-              <w:t xml:space="preserve"> Each member of the group will program for a role.  This means they will write an intelligent, decision-making PL/SQL transaction for that role and write SQL as specified below.  The transaction and SQL should be run from the member's own account.</w:t>
+              <w:t>making and error checking.</w:t>
+            </w:r>
+            <w:r>
+              <w:rPr>
+                <w:sz w:val="20"/>
+                <w:szCs w:val="20"/>
+              </w:rPr>
+              <w:t xml:space="preserve"> </w:t>
+            </w:r>
+            <w:r>
+              <w:rPr>
+                <w:b/>
+                <w:sz w:val="20"/>
+                <w:szCs w:val="20"/>
+              </w:rPr>
+              <w:t>Each member of the group will program for a role</w:t>
+            </w:r>
+            <w:r>
+              <w:rPr>
+                <w:sz w:val="20"/>
+                <w:szCs w:val="20"/>
+              </w:rPr>
+              <w:t>.  This means they will write an intelligent, decision-making PL/SQL transaction for that role and write SQL as specified below.  The transaction and SQL should be run from the member's own account.</w:t>
             </w:r>
           </w:p>
           <w:p>
@@ -802,12 +849,7 @@
               <w:t>picture</w:t>
             </w:r>
             <w:r>
-              <w:t xml:space="preserve"> of your ERD.  No marks will be given for unread</w:t>
-            </w:r>
-            <w:bookmarkStart w:id="0" w:name="_GoBack"/>
-            <w:bookmarkEnd w:id="0"/>
-            <w:r>
-              <w:t xml:space="preserve">able ERDs.  </w:t>
+              <w:t xml:space="preserve"> of your ERD.  No marks will be given for unreadable ERDs.  </w:t>
             </w:r>
             <w:r>
               <w:t>Show</w:t>
@@ -852,7 +894,12 @@
               <w:ind w:left="840"/>
             </w:pPr>
             <w:r>
-              <w:t>1 for your transaction.  This is an individual piece of work, which can be run from your REDWOOD schema, using correct and incorrect data entry.  It should manipulate the data in your group schema.</w:t>
+              <w:t xml:space="preserve">1 for your transaction.  This is an individual </w:t>
+            </w:r>
+            <w:bookmarkStart w:id="0" w:name="_GoBack"/>
+            <w:bookmarkEnd w:id="0"/>
+            <w:r>
+              <w:t>piece of work, which can be run from your REDWOOD schema, using correct and incorrect data entry.  It should manipulate the data in your group schema.</w:t>
             </w:r>
           </w:p>
           <w:p>
@@ -893,7 +940,7 @@
 </file>
 
 <file path=word/endnotes.xml><?xml version="1.0" encoding="utf-8"?>
-<w:endnotes xmlns:wpc="http://schemas.microsoft.com/office/word/2010/wordprocessingCanvas" xmlns:mc="http://schemas.openxmlformats.org/markup-compatibility/2006" xmlns:o="urn:schemas-microsoft-com:office:office" xmlns:r="http://schemas.openxmlformats.org/officeDocument/2006/relationships" xmlns:m="http://schemas.openxmlformats.org/officeDocument/2006/math" xmlns:v="urn:schemas-microsoft-com:vml" xmlns:wp14="http://schemas.microsoft.com/office/word/2010/wordprocessingDrawing" xmlns:wp="http://schemas.openxmlformats.org/drawingml/2006/wordprocessingDrawing" xmlns:w10="urn:schemas-microsoft-com:office:word" xmlns:w="http://schemas.openxmlformats.org/wordprocessingml/2006/main" xmlns:w14="http://schemas.microsoft.com/office/word/2010/wordml" xmlns:w15="http://schemas.microsoft.com/office/word/2012/wordml" xmlns:wpg="http://schemas.microsoft.com/office/word/2010/wordprocessingGroup" xmlns:wpi="http://schemas.microsoft.com/office/word/2010/wordprocessingInk" xmlns:wne="http://schemas.microsoft.com/office/word/2006/wordml" xmlns:wps="http://schemas.microsoft.com/office/word/2010/wordprocessingShape" mc:Ignorable="w14 w15 wp14">
+<w:endnotes xmlns:wpc="http://schemas.microsoft.com/office/word/2010/wordprocessingCanvas" xmlns:cx="http://schemas.microsoft.com/office/drawing/2014/chartex" xmlns:cx1="http://schemas.microsoft.com/office/drawing/2015/9/8/chartex" xmlns:cx2="http://schemas.microsoft.com/office/drawing/2015/10/21/chartex" xmlns:cx3="http://schemas.microsoft.com/office/drawing/2016/5/9/chartex" xmlns:cx4="http://schemas.microsoft.com/office/drawing/2016/5/10/chartex" xmlns:cx5="http://schemas.microsoft.com/office/drawing/2016/5/11/chartex" xmlns:cx6="http://schemas.microsoft.com/office/drawing/2016/5/12/chartex" xmlns:cx7="http://schemas.microsoft.com/office/drawing/2016/5/13/chartex" xmlns:cx8="http://schemas.microsoft.com/office/drawing/2016/5/14/chartex" xmlns:mc="http://schemas.openxmlformats.org/markup-compatibility/2006" xmlns:aink="http://schemas.microsoft.com/office/drawing/2016/ink" xmlns:am3d="http://schemas.microsoft.com/office/drawing/2017/model3d" xmlns:o="urn:schemas-microsoft-com:office:office" xmlns:r="http://schemas.openxmlformats.org/officeDocument/2006/relationships" xmlns:m="http://schemas.openxmlformats.org/officeDocument/2006/math" xmlns:v="urn:schemas-microsoft-com:vml" xmlns:wp14="http://schemas.microsoft.com/office/word/2010/wordprocessingDrawing" xmlns:wp="http://schemas.openxmlformats.org/drawingml/2006/wordprocessingDrawing" xmlns:w10="urn:schemas-microsoft-com:office:word" xmlns:w="http://schemas.openxmlformats.org/wordprocessingml/2006/main" xmlns:w14="http://schemas.microsoft.com/office/word/2010/wordml" xmlns:w15="http://schemas.microsoft.com/office/word/2012/wordml" xmlns:w16cid="http://schemas.microsoft.com/office/word/2016/wordml/cid" xmlns:w16se="http://schemas.microsoft.com/office/word/2015/wordml/symex" xmlns:wpg="http://schemas.microsoft.com/office/word/2010/wordprocessingGroup" xmlns:wpi="http://schemas.microsoft.com/office/word/2010/wordprocessingInk" xmlns:wne="http://schemas.microsoft.com/office/word/2006/wordml" xmlns:wps="http://schemas.microsoft.com/office/word/2010/wordprocessingShape" mc:Ignorable="w14 w15 w16se w16cid wp14">
   <w:endnote w:type="separator" w:id="-1">
     <w:p>
       <w:pPr>
@@ -918,7 +965,7 @@
 </file>
 
 <file path=word/footer1.xml><?xml version="1.0" encoding="utf-8"?>
-<w:ftr xmlns:wpc="http://schemas.microsoft.com/office/word/2010/wordprocessingCanvas" xmlns:mc="http://schemas.openxmlformats.org/markup-compatibility/2006" xmlns:o="urn:schemas-microsoft-com:office:office" xmlns:r="http://schemas.openxmlformats.org/officeDocument/2006/relationships" xmlns:m="http://schemas.openxmlformats.org/officeDocument/2006/math" xmlns:v="urn:schemas-microsoft-com:vml" xmlns:wp14="http://schemas.microsoft.com/office/word/2010/wordprocessingDrawing" xmlns:wp="http://schemas.openxmlformats.org/drawingml/2006/wordprocessingDrawing" xmlns:w10="urn:schemas-microsoft-com:office:word" xmlns:w="http://schemas.openxmlformats.org/wordprocessingml/2006/main" xmlns:w14="http://schemas.microsoft.com/office/word/2010/wordml" xmlns:w15="http://schemas.microsoft.com/office/word/2012/wordml" xmlns:wpg="http://schemas.microsoft.com/office/word/2010/wordprocessingGroup" xmlns:wpi="http://schemas.microsoft.com/office/word/2010/wordprocessingInk" xmlns:wne="http://schemas.microsoft.com/office/word/2006/wordml" xmlns:wps="http://schemas.microsoft.com/office/word/2010/wordprocessingShape" mc:Ignorable="w14 w15 wp14">
+<w:ftr xmlns:wpc="http://schemas.microsoft.com/office/word/2010/wordprocessingCanvas" xmlns:cx="http://schemas.microsoft.com/office/drawing/2014/chartex" xmlns:cx1="http://schemas.microsoft.com/office/drawing/2015/9/8/chartex" xmlns:cx2="http://schemas.microsoft.com/office/drawing/2015/10/21/chartex" xmlns:cx3="http://schemas.microsoft.com/office/drawing/2016/5/9/chartex" xmlns:cx4="http://schemas.microsoft.com/office/drawing/2016/5/10/chartex" xmlns:cx5="http://schemas.microsoft.com/office/drawing/2016/5/11/chartex" xmlns:cx6="http://schemas.microsoft.com/office/drawing/2016/5/12/chartex" xmlns:cx7="http://schemas.microsoft.com/office/drawing/2016/5/13/chartex" xmlns:cx8="http://schemas.microsoft.com/office/drawing/2016/5/14/chartex" xmlns:mc="http://schemas.openxmlformats.org/markup-compatibility/2006" xmlns:aink="http://schemas.microsoft.com/office/drawing/2016/ink" xmlns:am3d="http://schemas.microsoft.com/office/drawing/2017/model3d" xmlns:o="urn:schemas-microsoft-com:office:office" xmlns:r="http://schemas.openxmlformats.org/officeDocument/2006/relationships" xmlns:m="http://schemas.openxmlformats.org/officeDocument/2006/math" xmlns:v="urn:schemas-microsoft-com:vml" xmlns:wp14="http://schemas.microsoft.com/office/word/2010/wordprocessingDrawing" xmlns:wp="http://schemas.openxmlformats.org/drawingml/2006/wordprocessingDrawing" xmlns:w10="urn:schemas-microsoft-com:office:word" xmlns:w="http://schemas.openxmlformats.org/wordprocessingml/2006/main" xmlns:w14="http://schemas.microsoft.com/office/word/2010/wordml" xmlns:w15="http://schemas.microsoft.com/office/word/2012/wordml" xmlns:w16cid="http://schemas.microsoft.com/office/word/2016/wordml/cid" xmlns:w16se="http://schemas.microsoft.com/office/word/2015/wordml/symex" xmlns:wpg="http://schemas.microsoft.com/office/word/2010/wordprocessingGroup" xmlns:wpi="http://schemas.microsoft.com/office/word/2010/wordprocessingInk" xmlns:wne="http://schemas.microsoft.com/office/word/2006/wordml" xmlns:wps="http://schemas.microsoft.com/office/word/2010/wordprocessingShape" mc:Ignorable="w14 w15 w16se w16cid wp14">
   <w:sdt>
     <w:sdtPr>
       <w:id w:val="-1919095065"/>
@@ -1042,7 +1089,7 @@
 </file>
 
 <file path=word/footnotes.xml><?xml version="1.0" encoding="utf-8"?>
-<w:footnotes xmlns:wpc="http://schemas.microsoft.com/office/word/2010/wordprocessingCanvas" xmlns:mc="http://schemas.openxmlformats.org/markup-compatibility/2006" xmlns:o="urn:schemas-microsoft-com:office:office" xmlns:r="http://schemas.openxmlformats.org/officeDocument/2006/relationships" xmlns:m="http://schemas.openxmlformats.org/officeDocument/2006/math" xmlns:v="urn:schemas-microsoft-com:vml" xmlns:wp14="http://schemas.microsoft.com/office/word/2010/wordprocessingDrawing" xmlns:wp="http://schemas.openxmlformats.org/drawingml/2006/wordprocessingDrawing" xmlns:w10="urn:schemas-microsoft-com:office:word" xmlns:w="http://schemas.openxmlformats.org/wordprocessingml/2006/main" xmlns:w14="http://schemas.microsoft.com/office/word/2010/wordml" xmlns:w15="http://schemas.microsoft.com/office/word/2012/wordml" xmlns:wpg="http://schemas.microsoft.com/office/word/2010/wordprocessingGroup" xmlns:wpi="http://schemas.microsoft.com/office/word/2010/wordprocessingInk" xmlns:wne="http://schemas.microsoft.com/office/word/2006/wordml" xmlns:wps="http://schemas.microsoft.com/office/word/2010/wordprocessingShape" mc:Ignorable="w14 w15 wp14">
+<w:footnotes xmlns:wpc="http://schemas.microsoft.com/office/word/2010/wordprocessingCanvas" xmlns:cx="http://schemas.microsoft.com/office/drawing/2014/chartex" xmlns:cx1="http://schemas.microsoft.com/office/drawing/2015/9/8/chartex" xmlns:cx2="http://schemas.microsoft.com/office/drawing/2015/10/21/chartex" xmlns:cx3="http://schemas.microsoft.com/office/drawing/2016/5/9/chartex" xmlns:cx4="http://schemas.microsoft.com/office/drawing/2016/5/10/chartex" xmlns:cx5="http://schemas.microsoft.com/office/drawing/2016/5/11/chartex" xmlns:cx6="http://schemas.microsoft.com/office/drawing/2016/5/12/chartex" xmlns:cx7="http://schemas.microsoft.com/office/drawing/2016/5/13/chartex" xmlns:cx8="http://schemas.microsoft.com/office/drawing/2016/5/14/chartex" xmlns:mc="http://schemas.openxmlformats.org/markup-compatibility/2006" xmlns:aink="http://schemas.microsoft.com/office/drawing/2016/ink" xmlns:am3d="http://schemas.microsoft.com/office/drawing/2017/model3d" xmlns:o="urn:schemas-microsoft-com:office:office" xmlns:r="http://schemas.openxmlformats.org/officeDocument/2006/relationships" xmlns:m="http://schemas.openxmlformats.org/officeDocument/2006/math" xmlns:v="urn:schemas-microsoft-com:vml" xmlns:wp14="http://schemas.microsoft.com/office/word/2010/wordprocessingDrawing" xmlns:wp="http://schemas.openxmlformats.org/drawingml/2006/wordprocessingDrawing" xmlns:w10="urn:schemas-microsoft-com:office:word" xmlns:w="http://schemas.openxmlformats.org/wordprocessingml/2006/main" xmlns:w14="http://schemas.microsoft.com/office/word/2010/wordml" xmlns:w15="http://schemas.microsoft.com/office/word/2012/wordml" xmlns:w16cid="http://schemas.microsoft.com/office/word/2016/wordml/cid" xmlns:w16se="http://schemas.microsoft.com/office/word/2015/wordml/symex" xmlns:wpg="http://schemas.microsoft.com/office/word/2010/wordprocessingGroup" xmlns:wpi="http://schemas.microsoft.com/office/word/2010/wordprocessingInk" xmlns:wne="http://schemas.microsoft.com/office/word/2006/wordml" xmlns:wps="http://schemas.microsoft.com/office/word/2010/wordprocessingShape" mc:Ignorable="w14 w15 w16se w16cid wp14">
   <w:footnote w:type="separator" w:id="-1">
     <w:p>
       <w:pPr>
@@ -1067,7 +1114,7 @@
 </file>
 
 <file path=word/header1.xml><?xml version="1.0" encoding="utf-8"?>
-<w:hdr xmlns:wpc="http://schemas.microsoft.com/office/word/2010/wordprocessingCanvas" xmlns:mc="http://schemas.openxmlformats.org/markup-compatibility/2006" xmlns:o="urn:schemas-microsoft-com:office:office" xmlns:r="http://schemas.openxmlformats.org/officeDocument/2006/relationships" xmlns:m="http://schemas.openxmlformats.org/officeDocument/2006/math" xmlns:v="urn:schemas-microsoft-com:vml" xmlns:wp14="http://schemas.microsoft.com/office/word/2010/wordprocessingDrawing" xmlns:wp="http://schemas.openxmlformats.org/drawingml/2006/wordprocessingDrawing" xmlns:w10="urn:schemas-microsoft-com:office:word" xmlns:w="http://schemas.openxmlformats.org/wordprocessingml/2006/main" xmlns:w14="http://schemas.microsoft.com/office/word/2010/wordml" xmlns:w15="http://schemas.microsoft.com/office/word/2012/wordml" xmlns:wpg="http://schemas.microsoft.com/office/word/2010/wordprocessingGroup" xmlns:wpi="http://schemas.microsoft.com/office/word/2010/wordprocessingInk" xmlns:wne="http://schemas.microsoft.com/office/word/2006/wordml" xmlns:wps="http://schemas.microsoft.com/office/word/2010/wordprocessingShape" mc:Ignorable="w14 w15 wp14">
+<w:hdr xmlns:wpc="http://schemas.microsoft.com/office/word/2010/wordprocessingCanvas" xmlns:cx="http://schemas.microsoft.com/office/drawing/2014/chartex" xmlns:cx1="http://schemas.microsoft.com/office/drawing/2015/9/8/chartex" xmlns:cx2="http://schemas.microsoft.com/office/drawing/2015/10/21/chartex" xmlns:cx3="http://schemas.microsoft.com/office/drawing/2016/5/9/chartex" xmlns:cx4="http://schemas.microsoft.com/office/drawing/2016/5/10/chartex" xmlns:cx5="http://schemas.microsoft.com/office/drawing/2016/5/11/chartex" xmlns:cx6="http://schemas.microsoft.com/office/drawing/2016/5/12/chartex" xmlns:cx7="http://schemas.microsoft.com/office/drawing/2016/5/13/chartex" xmlns:cx8="http://schemas.microsoft.com/office/drawing/2016/5/14/chartex" xmlns:mc="http://schemas.openxmlformats.org/markup-compatibility/2006" xmlns:aink="http://schemas.microsoft.com/office/drawing/2016/ink" xmlns:am3d="http://schemas.microsoft.com/office/drawing/2017/model3d" xmlns:o="urn:schemas-microsoft-com:office:office" xmlns:r="http://schemas.openxmlformats.org/officeDocument/2006/relationships" xmlns:m="http://schemas.openxmlformats.org/officeDocument/2006/math" xmlns:v="urn:schemas-microsoft-com:vml" xmlns:wp14="http://schemas.microsoft.com/office/word/2010/wordprocessingDrawing" xmlns:wp="http://schemas.openxmlformats.org/drawingml/2006/wordprocessingDrawing" xmlns:w10="urn:schemas-microsoft-com:office:word" xmlns:w="http://schemas.openxmlformats.org/wordprocessingml/2006/main" xmlns:w14="http://schemas.microsoft.com/office/word/2010/wordml" xmlns:w15="http://schemas.microsoft.com/office/word/2012/wordml" xmlns:w16cid="http://schemas.microsoft.com/office/word/2016/wordml/cid" xmlns:w16se="http://schemas.microsoft.com/office/word/2015/wordml/symex" xmlns:wpg="http://schemas.microsoft.com/office/word/2010/wordprocessingGroup" xmlns:wpi="http://schemas.microsoft.com/office/word/2010/wordprocessingInk" xmlns:wne="http://schemas.microsoft.com/office/word/2006/wordml" xmlns:wps="http://schemas.microsoft.com/office/word/2010/wordprocessingShape" mc:Ignorable="w14 w15 w16se w16cid wp14">
   <w:sdt>
     <w:sdtPr>
       <w:rPr>
@@ -1118,7 +1165,7 @@
 </file>
 
 <file path=word/numbering.xml><?xml version="1.0" encoding="utf-8"?>
-<w:numbering xmlns:wpc="http://schemas.microsoft.com/office/word/2010/wordprocessingCanvas" xmlns:mc="http://schemas.openxmlformats.org/markup-compatibility/2006" xmlns:o="urn:schemas-microsoft-com:office:office" xmlns:r="http://schemas.openxmlformats.org/officeDocument/2006/relationships" xmlns:m="http://schemas.openxmlformats.org/officeDocument/2006/math" xmlns:v="urn:schemas-microsoft-com:vml" xmlns:wp14="http://schemas.microsoft.com/office/word/2010/wordprocessingDrawing" xmlns:wp="http://schemas.openxmlformats.org/drawingml/2006/wordprocessingDrawing" xmlns:w10="urn:schemas-microsoft-com:office:word" xmlns:w="http://schemas.openxmlformats.org/wordprocessingml/2006/main" xmlns:w14="http://schemas.microsoft.com/office/word/2010/wordml" xmlns:w15="http://schemas.microsoft.com/office/word/2012/wordml" xmlns:wpg="http://schemas.microsoft.com/office/word/2010/wordprocessingGroup" xmlns:wpi="http://schemas.microsoft.com/office/word/2010/wordprocessingInk" xmlns:wne="http://schemas.microsoft.com/office/word/2006/wordml" xmlns:wps="http://schemas.microsoft.com/office/word/2010/wordprocessingShape" mc:Ignorable="w14 w15 wp14">
+<w:numbering xmlns:wpc="http://schemas.microsoft.com/office/word/2010/wordprocessingCanvas" xmlns:cx="http://schemas.microsoft.com/office/drawing/2014/chartex" xmlns:cx1="http://schemas.microsoft.com/office/drawing/2015/9/8/chartex" xmlns:cx2="http://schemas.microsoft.com/office/drawing/2015/10/21/chartex" xmlns:cx3="http://schemas.microsoft.com/office/drawing/2016/5/9/chartex" xmlns:cx4="http://schemas.microsoft.com/office/drawing/2016/5/10/chartex" xmlns:cx5="http://schemas.microsoft.com/office/drawing/2016/5/11/chartex" xmlns:cx6="http://schemas.microsoft.com/office/drawing/2016/5/12/chartex" xmlns:cx7="http://schemas.microsoft.com/office/drawing/2016/5/13/chartex" xmlns:cx8="http://schemas.microsoft.com/office/drawing/2016/5/14/chartex" xmlns:mc="http://schemas.openxmlformats.org/markup-compatibility/2006" xmlns:aink="http://schemas.microsoft.com/office/drawing/2016/ink" xmlns:am3d="http://schemas.microsoft.com/office/drawing/2017/model3d" xmlns:o="urn:schemas-microsoft-com:office:office" xmlns:r="http://schemas.openxmlformats.org/officeDocument/2006/relationships" xmlns:m="http://schemas.openxmlformats.org/officeDocument/2006/math" xmlns:v="urn:schemas-microsoft-com:vml" xmlns:wp14="http://schemas.microsoft.com/office/word/2010/wordprocessingDrawing" xmlns:wp="http://schemas.openxmlformats.org/drawingml/2006/wordprocessingDrawing" xmlns:w10="urn:schemas-microsoft-com:office:word" xmlns:w="http://schemas.openxmlformats.org/wordprocessingml/2006/main" xmlns:w14="http://schemas.microsoft.com/office/word/2010/wordml" xmlns:w15="http://schemas.microsoft.com/office/word/2012/wordml" xmlns:w16cid="http://schemas.microsoft.com/office/word/2016/wordml/cid" xmlns:w16se="http://schemas.microsoft.com/office/word/2015/wordml/symex" xmlns:wpg="http://schemas.microsoft.com/office/word/2010/wordprocessingGroup" xmlns:wpi="http://schemas.microsoft.com/office/word/2010/wordprocessingInk" xmlns:wne="http://schemas.microsoft.com/office/word/2006/wordml" xmlns:wps="http://schemas.microsoft.com/office/word/2010/wordprocessingShape" mc:Ignorable="w14 w15 w16se w16cid wp14">
   <w:abstractNum w:abstractNumId="0" w15:restartNumberingAfterBreak="0">
     <w:nsid w:val="0D5E7FDC"/>
     <w:multiLevelType w:val="hybridMultilevel"/>
@@ -4096,7 +4143,7 @@
 </file>
 
 <file path=word/styles.xml><?xml version="1.0" encoding="utf-8"?>
-<w:styles xmlns:mc="http://schemas.openxmlformats.org/markup-compatibility/2006" xmlns:r="http://schemas.openxmlformats.org/officeDocument/2006/relationships" xmlns:w="http://schemas.openxmlformats.org/wordprocessingml/2006/main" xmlns:w14="http://schemas.microsoft.com/office/word/2010/wordml" xmlns:w15="http://schemas.microsoft.com/office/word/2012/wordml" mc:Ignorable="w14 w15">
+<w:styles xmlns:mc="http://schemas.openxmlformats.org/markup-compatibility/2006" xmlns:r="http://schemas.openxmlformats.org/officeDocument/2006/relationships" xmlns:w="http://schemas.openxmlformats.org/wordprocessingml/2006/main" xmlns:w14="http://schemas.microsoft.com/office/word/2010/wordml" xmlns:w15="http://schemas.microsoft.com/office/word/2012/wordml" xmlns:w16cid="http://schemas.microsoft.com/office/word/2016/wordml/cid" xmlns:w16se="http://schemas.microsoft.com/office/word/2015/wordml/symex" mc:Ignorable="w14 w15 w16se w16cid">
   <w:docDefaults>
     <w:rPrDefault>
       <w:rPr>
@@ -4112,7 +4159,7 @@
       </w:pPr>
     </w:pPrDefault>
   </w:docDefaults>
-  <w:latentStyles w:defLockedState="0" w:defUIPriority="99" w:defSemiHidden="0" w:defUnhideWhenUsed="0" w:defQFormat="0" w:count="371">
+  <w:latentStyles w:defLockedState="0" w:defUIPriority="99" w:defSemiHidden="0" w:defUnhideWhenUsed="0" w:defQFormat="0" w:count="375">
     <w:lsdException w:name="Normal" w:uiPriority="0" w:qFormat="1"/>
     <w:lsdException w:name="heading 1" w:uiPriority="9" w:qFormat="1"/>
     <w:lsdException w:name="heading 2" w:semiHidden="1" w:uiPriority="9" w:unhideWhenUsed="1" w:qFormat="1"/>
@@ -4218,7 +4265,6 @@
     <w:lsdException w:name="HTML Sample" w:semiHidden="1" w:unhideWhenUsed="1"/>
     <w:lsdException w:name="HTML Typewriter" w:semiHidden="1" w:unhideWhenUsed="1"/>
     <w:lsdException w:name="HTML Variable" w:semiHidden="1" w:unhideWhenUsed="1"/>
-    <w:lsdException w:name="Normal Table" w:semiHidden="1" w:unhideWhenUsed="1"/>
     <w:lsdException w:name="annotation subject" w:semiHidden="1" w:unhideWhenUsed="1"/>
     <w:lsdException w:name="No List" w:semiHidden="1" w:unhideWhenUsed="1"/>
     <w:lsdException w:name="Outline List 1" w:semiHidden="1" w:unhideWhenUsed="1"/>
@@ -4262,10 +4308,8 @@
     <w:lsdException w:name="Table Elegant" w:semiHidden="1" w:unhideWhenUsed="1"/>
     <w:lsdException w:name="Table Professional" w:semiHidden="1" w:unhideWhenUsed="1"/>
     <w:lsdException w:name="Table Subtle 1" w:semiHidden="1" w:unhideWhenUsed="1"/>
-    <w:lsdException w:name="Table Subtle 2" w:semiHidden="1" w:unhideWhenUsed="1"/>
     <w:lsdException w:name="Table Web 1" w:semiHidden="1" w:unhideWhenUsed="1"/>
     <w:lsdException w:name="Table Web 2" w:semiHidden="1" w:unhideWhenUsed="1"/>
-    <w:lsdException w:name="Table Web 3" w:semiHidden="1" w:unhideWhenUsed="1"/>
     <w:lsdException w:name="Balloon Text" w:semiHidden="1" w:unhideWhenUsed="1"/>
     <w:lsdException w:name="Table Grid" w:uiPriority="59"/>
     <w:lsdException w:name="Table Theme" w:semiHidden="1" w:unhideWhenUsed="1"/>
@@ -4475,6 +4519,10 @@
     <w:lsdException w:name="List Table 5 Dark Accent 6" w:uiPriority="50"/>
     <w:lsdException w:name="List Table 6 Colorful Accent 6" w:uiPriority="51"/>
     <w:lsdException w:name="List Table 7 Colorful Accent 6" w:uiPriority="52"/>
+    <w:lsdException w:name="Mention" w:semiHidden="1" w:unhideWhenUsed="1"/>
+    <w:lsdException w:name="Smart Hyperlink" w:semiHidden="1" w:unhideWhenUsed="1"/>
+    <w:lsdException w:name="Hashtag" w:semiHidden="1" w:unhideWhenUsed="1"/>
+    <w:lsdException w:name="Unresolved Mention" w:semiHidden="1" w:unhideWhenUsed="1"/>
   </w:latentStyles>
   <w:style w:type="paragraph" w:default="1" w:styleId="Normal">
     <w:name w:val="Normal"/>
@@ -4727,7 +4775,7 @@
 </file>
 
 <file path=word/glossary/document.xml><?xml version="1.0" encoding="utf-8"?>
-<w:glossaryDocument xmlns:wpc="http://schemas.microsoft.com/office/word/2010/wordprocessingCanvas" xmlns:mc="http://schemas.openxmlformats.org/markup-compatibility/2006" xmlns:o="urn:schemas-microsoft-com:office:office" xmlns:r="http://schemas.openxmlformats.org/officeDocument/2006/relationships" xmlns:m="http://schemas.openxmlformats.org/officeDocument/2006/math" xmlns:v="urn:schemas-microsoft-com:vml" xmlns:wp14="http://schemas.microsoft.com/office/word/2010/wordprocessingDrawing" xmlns:wp="http://schemas.openxmlformats.org/drawingml/2006/wordprocessingDrawing" xmlns:w10="urn:schemas-microsoft-com:office:word" xmlns:w="http://schemas.openxmlformats.org/wordprocessingml/2006/main" xmlns:w14="http://schemas.microsoft.com/office/word/2010/wordml" xmlns:w15="http://schemas.microsoft.com/office/word/2012/wordml" xmlns:wpg="http://schemas.microsoft.com/office/word/2010/wordprocessingGroup" xmlns:wpi="http://schemas.microsoft.com/office/word/2010/wordprocessingInk" xmlns:wne="http://schemas.microsoft.com/office/word/2006/wordml" xmlns:wps="http://schemas.microsoft.com/office/word/2010/wordprocessingShape" mc:Ignorable="w14 w15 wp14">
+<w:glossaryDocument xmlns:wpc="http://schemas.microsoft.com/office/word/2010/wordprocessingCanvas" xmlns:cx="http://schemas.microsoft.com/office/drawing/2014/chartex" xmlns:cx1="http://schemas.microsoft.com/office/drawing/2015/9/8/chartex" xmlns:cx2="http://schemas.microsoft.com/office/drawing/2015/10/21/chartex" xmlns:cx3="http://schemas.microsoft.com/office/drawing/2016/5/9/chartex" xmlns:cx4="http://schemas.microsoft.com/office/drawing/2016/5/10/chartex" xmlns:cx5="http://schemas.microsoft.com/office/drawing/2016/5/11/chartex" xmlns:cx6="http://schemas.microsoft.com/office/drawing/2016/5/12/chartex" xmlns:cx7="http://schemas.microsoft.com/office/drawing/2016/5/13/chartex" xmlns:cx8="http://schemas.microsoft.com/office/drawing/2016/5/14/chartex" xmlns:mc="http://schemas.openxmlformats.org/markup-compatibility/2006" xmlns:aink="http://schemas.microsoft.com/office/drawing/2016/ink" xmlns:am3d="http://schemas.microsoft.com/office/drawing/2017/model3d" xmlns:o="urn:schemas-microsoft-com:office:office" xmlns:r="http://schemas.openxmlformats.org/officeDocument/2006/relationships" xmlns:m="http://schemas.openxmlformats.org/officeDocument/2006/math" xmlns:v="urn:schemas-microsoft-com:vml" xmlns:wp14="http://schemas.microsoft.com/office/word/2010/wordprocessingDrawing" xmlns:wp="http://schemas.openxmlformats.org/drawingml/2006/wordprocessingDrawing" xmlns:w10="urn:schemas-microsoft-com:office:word" xmlns:w="http://schemas.openxmlformats.org/wordprocessingml/2006/main" xmlns:w14="http://schemas.microsoft.com/office/word/2010/wordml" xmlns:w15="http://schemas.microsoft.com/office/word/2012/wordml" xmlns:w16cid="http://schemas.microsoft.com/office/word/2016/wordml/cid" xmlns:w16se="http://schemas.microsoft.com/office/word/2015/wordml/symex" xmlns:wpg="http://schemas.microsoft.com/office/word/2010/wordprocessingGroup" xmlns:wpi="http://schemas.microsoft.com/office/word/2010/wordprocessingInk" xmlns:wne="http://schemas.microsoft.com/office/word/2006/wordml" xmlns:wps="http://schemas.microsoft.com/office/word/2010/wordprocessingShape" mc:Ignorable="w14 w15 w16se w16cid wp14">
   <w:docParts>
     <w:docPart>
       <w:docPartPr>
@@ -4765,7 +4813,7 @@
 </file>
 
 <file path=word/glossary/fontTable.xml><?xml version="1.0" encoding="utf-8"?>
-<w:fonts xmlns:mc="http://schemas.openxmlformats.org/markup-compatibility/2006" xmlns:r="http://schemas.openxmlformats.org/officeDocument/2006/relationships" xmlns:w="http://schemas.openxmlformats.org/wordprocessingml/2006/main" xmlns:w14="http://schemas.microsoft.com/office/word/2010/wordml" xmlns:w15="http://schemas.microsoft.com/office/word/2012/wordml" mc:Ignorable="w14 w15">
+<w:fonts xmlns:mc="http://schemas.openxmlformats.org/markup-compatibility/2006" xmlns:r="http://schemas.openxmlformats.org/officeDocument/2006/relationships" xmlns:w="http://schemas.openxmlformats.org/wordprocessingml/2006/main" xmlns:w14="http://schemas.microsoft.com/office/word/2010/wordml" xmlns:w15="http://schemas.microsoft.com/office/word/2012/wordml" xmlns:w16cid="http://schemas.microsoft.com/office/word/2016/wordml/cid" xmlns:w16se="http://schemas.microsoft.com/office/word/2015/wordml/symex" mc:Ignorable="w14 w15 w16se w16cid">
   <w:font w:name="Symbol">
     <w:panose1 w:val="05050102010706020507"/>
     <w:charset w:val="02"/>
@@ -4778,14 +4826,14 @@
     <w:charset w:val="00"/>
     <w:family w:val="roman"/>
     <w:pitch w:val="variable"/>
-    <w:sig w:usb0="E0002AFF" w:usb1="C0007841" w:usb2="00000009" w:usb3="00000000" w:csb0="000001FF" w:csb1="00000000"/>
+    <w:sig w:usb0="E0002EFF" w:usb1="C000785B" w:usb2="00000009" w:usb3="00000000" w:csb0="000001FF" w:csb1="00000000"/>
   </w:font>
   <w:font w:name="Courier New">
     <w:panose1 w:val="02070309020205020404"/>
     <w:charset w:val="00"/>
     <w:family w:val="modern"/>
     <w:pitch w:val="fixed"/>
-    <w:sig w:usb0="E0002AFF" w:usb1="C0007843" w:usb2="00000009" w:usb3="00000000" w:csb0="000001FF" w:csb1="00000000"/>
+    <w:sig w:usb0="E0002EFF" w:usb1="C0007843" w:usb2="00000009" w:usb3="00000000" w:csb0="000001FF" w:csb1="00000000"/>
   </w:font>
   <w:font w:name="Wingdings">
     <w:panose1 w:val="05000000000000000000"/>
@@ -4799,21 +4847,21 @@
     <w:charset w:val="00"/>
     <w:family w:val="swiss"/>
     <w:pitch w:val="variable"/>
-    <w:sig w:usb0="E0002AFF" w:usb1="C0007843" w:usb2="00000009" w:usb3="00000000" w:csb0="000001FF" w:csb1="00000000"/>
+    <w:sig w:usb0="E0002EFF" w:usb1="C000785B" w:usb2="00000009" w:usb3="00000000" w:csb0="000001FF" w:csb1="00000000"/>
   </w:font>
   <w:font w:name="Calibri">
     <w:panose1 w:val="020F0502020204030204"/>
     <w:charset w:val="00"/>
     <w:family w:val="swiss"/>
     <w:pitch w:val="variable"/>
-    <w:sig w:usb0="E00002FF" w:usb1="4000ACFF" w:usb2="00000001" w:usb3="00000000" w:csb0="0000019F" w:csb1="00000000"/>
+    <w:sig w:usb0="E0002AFF" w:usb1="C000247B" w:usb2="00000009" w:usb3="00000000" w:csb0="000001FF" w:csb1="00000000"/>
   </w:font>
   <w:font w:name="Cambria">
     <w:panose1 w:val="02040503050406030204"/>
     <w:charset w:val="00"/>
     <w:family w:val="roman"/>
     <w:pitch w:val="variable"/>
-    <w:sig w:usb0="E00002FF" w:usb1="400004FF" w:usb2="00000000" w:usb3="00000000" w:csb0="0000019F" w:csb1="00000000"/>
+    <w:sig w:usb0="E00006FF" w:usb1="420024FF" w:usb2="02000000" w:usb3="00000000" w:csb0="0000019F" w:csb1="00000000"/>
   </w:font>
   <w:font w:name="MS Gothic">
     <w:altName w:val="ＭＳ ゴシック"/>
@@ -4821,7 +4869,7 @@
     <w:charset w:val="80"/>
     <w:family w:val="modern"/>
     <w:pitch w:val="fixed"/>
-    <w:sig w:usb0="E00002FF" w:usb1="6AC7FDFB" w:usb2="00000012" w:usb3="00000000" w:csb0="0002009F" w:csb1="00000000"/>
+    <w:sig w:usb0="E00002FF" w:usb1="6AC7FDFB" w:usb2="08000012" w:usb3="00000000" w:csb0="0002009F" w:csb1="00000000"/>
   </w:font>
   <w:font w:name="Tahoma">
     <w:panose1 w:val="020B0604030504040204"/>
@@ -4838,18 +4886,34 @@
     <w:pitch w:val="fixed"/>
     <w:sig w:usb0="E00002FF" w:usb1="6AC7FDFB" w:usb2="00000012" w:usb3="00000000" w:csb0="0002009F" w:csb1="00000000"/>
   </w:font>
+  <w:font w:name="Yu Mincho">
+    <w:altName w:val="游明朝"/>
+    <w:panose1 w:val="00000000000000000000"/>
+    <w:charset w:val="80"/>
+    <w:family w:val="roman"/>
+    <w:notTrueType/>
+    <w:pitch w:val="default"/>
+  </w:font>
   <w:font w:name="Calibri Light">
     <w:panose1 w:val="020F0302020204030204"/>
     <w:charset w:val="00"/>
     <w:family w:val="swiss"/>
     <w:pitch w:val="variable"/>
-    <w:sig w:usb0="A00002EF" w:usb1="4000207B" w:usb2="00000000" w:usb3="00000000" w:csb0="0000019F" w:csb1="00000000"/>
+    <w:sig w:usb0="E0002AFF" w:usb1="C000247B" w:usb2="00000009" w:usb3="00000000" w:csb0="000001FF" w:csb1="00000000"/>
+  </w:font>
+  <w:font w:name="Yu Gothic Light">
+    <w:altName w:val="游ゴシック Light"/>
+    <w:panose1 w:val="020B0300000000000000"/>
+    <w:charset w:val="80"/>
+    <w:family w:val="swiss"/>
+    <w:pitch w:val="variable"/>
+    <w:sig w:usb0="E00002FF" w:usb1="2AC7FDFF" w:usb2="00000016" w:usb3="00000000" w:csb0="0002009F" w:csb1="00000000"/>
   </w:font>
 </w:fonts>
 </file>
 
 <file path=word/glossary/settings.xml><?xml version="1.0" encoding="utf-8"?>
-<w:settings xmlns:mc="http://schemas.openxmlformats.org/markup-compatibility/2006" xmlns:o="urn:schemas-microsoft-com:office:office" xmlns:r="http://schemas.openxmlformats.org/officeDocument/2006/relationships" xmlns:m="http://schemas.openxmlformats.org/officeDocument/2006/math" xmlns:v="urn:schemas-microsoft-com:vml" xmlns:w10="urn:schemas-microsoft-com:office:word" xmlns:w="http://schemas.openxmlformats.org/wordprocessingml/2006/main" xmlns:w14="http://schemas.microsoft.com/office/word/2010/wordml" xmlns:w15="http://schemas.microsoft.com/office/word/2012/wordml" xmlns:sl="http://schemas.openxmlformats.org/schemaLibrary/2006/main" mc:Ignorable="w14 w15">
+<w:settings xmlns:mc="http://schemas.openxmlformats.org/markup-compatibility/2006" xmlns:o="urn:schemas-microsoft-com:office:office" xmlns:r="http://schemas.openxmlformats.org/officeDocument/2006/relationships" xmlns:m="http://schemas.openxmlformats.org/officeDocument/2006/math" xmlns:v="urn:schemas-microsoft-com:vml" xmlns:w10="urn:schemas-microsoft-com:office:word" xmlns:w="http://schemas.openxmlformats.org/wordprocessingml/2006/main" xmlns:w14="http://schemas.microsoft.com/office/word/2010/wordml" xmlns:w15="http://schemas.microsoft.com/office/word/2012/wordml" xmlns:w16cid="http://schemas.microsoft.com/office/word/2016/wordml/cid" xmlns:w16se="http://schemas.microsoft.com/office/word/2015/wordml/symex" xmlns:sl="http://schemas.openxmlformats.org/schemaLibrary/2006/main" mc:Ignorable="w14 w15 w16se w16cid">
   <w:view w:val="normal"/>
   <w:revisionView w:inkAnnotations="0"/>
   <w:defaultTabStop w:val="720"/>
@@ -4860,6 +4924,7 @@
     <w:compatSetting w:name="overrideTableStyleFontSizeAndJustification" w:uri="http://schemas.microsoft.com/office/word" w:val="1"/>
     <w:compatSetting w:name="enableOpenTypeFeatures" w:uri="http://schemas.microsoft.com/office/word" w:val="1"/>
     <w:compatSetting w:name="doNotFlipMirrorIndents" w:uri="http://schemas.microsoft.com/office/word" w:val="1"/>
+    <w:compatSetting w:name="useWord2013TrackBottomHyphenation" w:uri="http://schemas.microsoft.com/office/word" w:val="1"/>
   </w:compat>
   <w:rsids>
     <w:rsidRoot w:val="008C20F5"/>
@@ -4876,6 +4941,7 @@
     <w:rsid w:val="00B64826"/>
     <w:rsid w:val="00C75168"/>
     <w:rsid w:val="00D13B36"/>
+    <w:rsid w:val="00DC5813"/>
   </w:rsids>
   <m:mathPr>
     <m:mathFont m:val="Cambria Math"/>
@@ -4899,7 +4965,7 @@
 </file>
 
 <file path=word/glossary/styles.xml><?xml version="1.0" encoding="utf-8"?>
-<w:styles xmlns:mc="http://schemas.openxmlformats.org/markup-compatibility/2006" xmlns:r="http://schemas.openxmlformats.org/officeDocument/2006/relationships" xmlns:w="http://schemas.openxmlformats.org/wordprocessingml/2006/main" xmlns:w14="http://schemas.microsoft.com/office/word/2010/wordml" xmlns:w15="http://schemas.microsoft.com/office/word/2012/wordml" mc:Ignorable="w14 w15">
+<w:styles xmlns:mc="http://schemas.openxmlformats.org/markup-compatibility/2006" xmlns:r="http://schemas.openxmlformats.org/officeDocument/2006/relationships" xmlns:w="http://schemas.openxmlformats.org/wordprocessingml/2006/main" xmlns:w14="http://schemas.microsoft.com/office/word/2010/wordml" xmlns:w15="http://schemas.microsoft.com/office/word/2012/wordml" xmlns:w16cid="http://schemas.microsoft.com/office/word/2016/wordml/cid" xmlns:w16se="http://schemas.microsoft.com/office/word/2015/wordml/symex" mc:Ignorable="w14 w15 w16se w16cid">
   <w:docDefaults>
     <w:rPrDefault>
       <w:rPr>
@@ -4915,7 +4981,7 @@
       </w:pPr>
     </w:pPrDefault>
   </w:docDefaults>
-  <w:latentStyles w:defLockedState="0" w:defUIPriority="99" w:defSemiHidden="0" w:defUnhideWhenUsed="0" w:defQFormat="0" w:count="371">
+  <w:latentStyles w:defLockedState="0" w:defUIPriority="99" w:defSemiHidden="0" w:defUnhideWhenUsed="0" w:defQFormat="0" w:count="375">
     <w:lsdException w:name="Normal" w:uiPriority="0" w:qFormat="1"/>
     <w:lsdException w:name="heading 1" w:uiPriority="9" w:qFormat="1"/>
     <w:lsdException w:name="heading 2" w:semiHidden="1" w:uiPriority="9" w:unhideWhenUsed="1" w:qFormat="1"/>
@@ -5021,7 +5087,6 @@
     <w:lsdException w:name="HTML Sample" w:semiHidden="1" w:unhideWhenUsed="1"/>
     <w:lsdException w:name="HTML Typewriter" w:semiHidden="1" w:unhideWhenUsed="1"/>
     <w:lsdException w:name="HTML Variable" w:semiHidden="1" w:unhideWhenUsed="1"/>
-    <w:lsdException w:name="Normal Table" w:semiHidden="1" w:unhideWhenUsed="1"/>
     <w:lsdException w:name="annotation subject" w:semiHidden="1" w:unhideWhenUsed="1"/>
     <w:lsdException w:name="No List" w:semiHidden="1" w:unhideWhenUsed="1"/>
     <w:lsdException w:name="Outline List 1" w:semiHidden="1" w:unhideWhenUsed="1"/>
@@ -5065,10 +5130,8 @@
     <w:lsdException w:name="Table Elegant" w:semiHidden="1" w:unhideWhenUsed="1"/>
     <w:lsdException w:name="Table Professional" w:semiHidden="1" w:unhideWhenUsed="1"/>
     <w:lsdException w:name="Table Subtle 1" w:semiHidden="1" w:unhideWhenUsed="1"/>
-    <w:lsdException w:name="Table Subtle 2" w:semiHidden="1" w:unhideWhenUsed="1"/>
     <w:lsdException w:name="Table Web 1" w:semiHidden="1" w:unhideWhenUsed="1"/>
     <w:lsdException w:name="Table Web 2" w:semiHidden="1" w:unhideWhenUsed="1"/>
-    <w:lsdException w:name="Table Web 3" w:semiHidden="1" w:unhideWhenUsed="1"/>
     <w:lsdException w:name="Balloon Text" w:semiHidden="1" w:unhideWhenUsed="1"/>
     <w:lsdException w:name="Table Grid" w:uiPriority="59"/>
     <w:lsdException w:name="Table Theme" w:semiHidden="1" w:unhideWhenUsed="1"/>
@@ -5278,6 +5341,10 @@
     <w:lsdException w:name="List Table 5 Dark Accent 6" w:uiPriority="50"/>
     <w:lsdException w:name="List Table 6 Colorful Accent 6" w:uiPriority="51"/>
     <w:lsdException w:name="List Table 7 Colorful Accent 6" w:uiPriority="52"/>
+    <w:lsdException w:name="Mention" w:semiHidden="1" w:unhideWhenUsed="1"/>
+    <w:lsdException w:name="Smart Hyperlink" w:semiHidden="1" w:unhideWhenUsed="1"/>
+    <w:lsdException w:name="Hashtag" w:semiHidden="1" w:unhideWhenUsed="1"/>
+    <w:lsdException w:name="Unresolved Mention" w:semiHidden="1" w:unhideWhenUsed="1"/>
   </w:latentStyles>
   <w:style w:type="paragraph" w:default="1" w:styleId="Normal">
     <w:name w:val="Normal"/>
@@ -5318,7 +5385,7 @@
 </file>
 
 <file path=word/glossary/webSettings.xml><?xml version="1.0" encoding="utf-8"?>
-<w:webSettings xmlns:mc="http://schemas.openxmlformats.org/markup-compatibility/2006" xmlns:r="http://schemas.openxmlformats.org/officeDocument/2006/relationships" xmlns:w="http://schemas.openxmlformats.org/wordprocessingml/2006/main" xmlns:w14="http://schemas.microsoft.com/office/word/2010/wordml" xmlns:w15="http://schemas.microsoft.com/office/word/2012/wordml" mc:Ignorable="w14 w15">
+<w:webSettings xmlns:mc="http://schemas.openxmlformats.org/markup-compatibility/2006" xmlns:r="http://schemas.openxmlformats.org/officeDocument/2006/relationships" xmlns:w="http://schemas.openxmlformats.org/wordprocessingml/2006/main" xmlns:w14="http://schemas.microsoft.com/office/word/2010/wordml" xmlns:w15="http://schemas.microsoft.com/office/word/2012/wordml" xmlns:w16cid="http://schemas.microsoft.com/office/word/2016/wordml/cid" xmlns:w16se="http://schemas.microsoft.com/office/word/2015/wordml/symex" mc:Ignorable="w14 w15 w16se w16cid">
   <w:optimizeForBrowser/>
   <w:allowPNG/>
 </w:webSettings>

</xml_diff>